<commit_message>
add UC08 ~ 09 & supportability & constraints
</commit_message>
<xml_diff>
--- a/SRS/SRS_Team09.docx
+++ b/SRS/SRS_Team09.docx
@@ -6015,20 +6015,92 @@
     </w:p>
     <w:p>
       <w:pPr>
-        <w:pStyle w:val="a8"/>
-        <w:widowControl/>
-        <w:wordWrap/>
-        <w:autoSpaceDE/>
-        <w:autoSpaceDN/>
-        <w:ind w:leftChars="0" w:left="465"/>
-        <w:rPr>
-          <w:rFonts w:eastAsiaTheme="minorHAnsi" w:cs="굴림"/>
-          <w:b/>
-          <w:color w:val="000000"/>
-          <w:kern w:val="0"/>
-          <w:szCs w:val="20"/>
-        </w:rPr>
-      </w:pPr>
+        <w:widowControl/>
+        <w:wordWrap/>
+        <w:autoSpaceDE/>
+        <w:autoSpaceDN/>
+        <w:ind w:firstLine="465"/>
+        <w:rPr>
+          <w:rFonts w:eastAsiaTheme="minorHAnsi" w:cs="굴림"/>
+          <w:color w:val="000000"/>
+          <w:kern w:val="0"/>
+          <w:szCs w:val="20"/>
+        </w:rPr>
+      </w:pPr>
+      <w:r>
+        <w:rPr>
+          <w:rFonts w:eastAsiaTheme="minorHAnsi" w:cs="굴림"/>
+          <w:color w:val="000000"/>
+          <w:kern w:val="0"/>
+          <w:szCs w:val="20"/>
+        </w:rPr>
+        <w:t>‘</w:t>
+      </w:r>
+      <w:r>
+        <w:rPr>
+          <w:rFonts w:eastAsiaTheme="minorHAnsi" w:cs="굴림" w:hint="eastAsia"/>
+          <w:color w:val="000000"/>
+          <w:kern w:val="0"/>
+          <w:szCs w:val="20"/>
+        </w:rPr>
+        <w:t>파일 내용</w:t>
+      </w:r>
+      <w:r>
+        <w:rPr>
+          <w:rFonts w:eastAsiaTheme="minorHAnsi" w:cs="굴림"/>
+          <w:color w:val="000000"/>
+          <w:kern w:val="0"/>
+          <w:szCs w:val="20"/>
+        </w:rPr>
+        <w:t xml:space="preserve"> </w:t>
+      </w:r>
+      <w:r>
+        <w:rPr>
+          <w:rFonts w:eastAsiaTheme="minorHAnsi" w:cs="굴림" w:hint="eastAsia"/>
+          <w:color w:val="000000"/>
+          <w:kern w:val="0"/>
+          <w:szCs w:val="20"/>
+        </w:rPr>
+        <w:t>보여주기</w:t>
+      </w:r>
+      <w:r>
+        <w:rPr>
+          <w:rFonts w:eastAsiaTheme="minorHAnsi" w:cs="굴림"/>
+          <w:color w:val="000000"/>
+          <w:kern w:val="0"/>
+          <w:szCs w:val="20"/>
+        </w:rPr>
+        <w:t>’</w:t>
+      </w:r>
+      <w:proofErr w:type="spellStart"/>
+      <w:r>
+        <w:rPr>
+          <w:rFonts w:eastAsiaTheme="minorHAnsi" w:cs="굴림" w:hint="eastAsia"/>
+          <w:color w:val="000000"/>
+          <w:kern w:val="0"/>
+          <w:szCs w:val="20"/>
+        </w:rPr>
+        <w:t>를</w:t>
+      </w:r>
+      <w:proofErr w:type="spellEnd"/>
+      <w:r>
+        <w:rPr>
+          <w:rFonts w:eastAsiaTheme="minorHAnsi" w:cs="굴림" w:hint="eastAsia"/>
+          <w:color w:val="000000"/>
+          <w:kern w:val="0"/>
+          <w:szCs w:val="20"/>
+        </w:rPr>
+        <w:t xml:space="preserve"> 완료한 상태</w:t>
+      </w:r>
+      <w:r>
+        <w:rPr>
+          <w:rFonts w:eastAsiaTheme="minorHAnsi" w:cs="굴림" w:hint="eastAsia"/>
+          <w:color w:val="000000"/>
+          <w:kern w:val="0"/>
+          <w:szCs w:val="20"/>
+        </w:rPr>
+        <w:t>이다.</w:t>
+      </w:r>
     </w:p>
     <w:p>
       <w:pPr>
@@ -6077,15 +6149,95 @@
         <w:wordWrap/>
         <w:autoSpaceDE/>
         <w:autoSpaceDN/>
-        <w:ind w:left="465"/>
-        <w:rPr>
-          <w:rFonts w:eastAsiaTheme="minorHAnsi" w:cs="굴림"/>
-          <w:b/>
-          <w:color w:val="000000"/>
-          <w:kern w:val="0"/>
-          <w:szCs w:val="20"/>
-        </w:rPr>
-      </w:pPr>
+        <w:ind w:firstLine="465"/>
+        <w:rPr>
+          <w:rFonts w:eastAsiaTheme="minorHAnsi" w:cs="굴림"/>
+          <w:color w:val="000000"/>
+          <w:kern w:val="0"/>
+          <w:szCs w:val="20"/>
+        </w:rPr>
+      </w:pPr>
+      <w:r>
+        <w:rPr>
+          <w:rFonts w:eastAsiaTheme="minorHAnsi" w:cs="굴림" w:hint="eastAsia"/>
+          <w:color w:val="000000"/>
+          <w:kern w:val="0"/>
+          <w:szCs w:val="20"/>
+        </w:rPr>
+        <w:t xml:space="preserve">사용자가 </w:t>
+      </w:r>
+      <w:r>
+        <w:rPr>
+          <w:rFonts w:eastAsiaTheme="minorHAnsi" w:cs="굴림" w:hint="eastAsia"/>
+          <w:color w:val="000000"/>
+          <w:kern w:val="0"/>
+          <w:szCs w:val="20"/>
+        </w:rPr>
+        <w:t>종료버튼을</w:t>
+      </w:r>
+      <w:r>
+        <w:rPr>
+          <w:rFonts w:eastAsiaTheme="minorHAnsi" w:cs="굴림"/>
+          <w:color w:val="000000"/>
+          <w:kern w:val="0"/>
+          <w:szCs w:val="20"/>
+        </w:rPr>
+        <w:t xml:space="preserve"> </w:t>
+      </w:r>
+      <w:r>
+        <w:rPr>
+          <w:rFonts w:eastAsiaTheme="minorHAnsi" w:cs="굴림" w:hint="eastAsia"/>
+          <w:color w:val="000000"/>
+          <w:kern w:val="0"/>
+          <w:szCs w:val="20"/>
+        </w:rPr>
+        <w:t>누름으로써 프로그램을 종료한다</w:t>
+      </w:r>
+      <w:r>
+        <w:rPr>
+          <w:rFonts w:eastAsiaTheme="minorHAnsi" w:cs="굴림"/>
+          <w:color w:val="000000"/>
+          <w:kern w:val="0"/>
+          <w:szCs w:val="20"/>
+        </w:rPr>
+        <w:t>[</w:t>
+      </w:r>
+      <w:r>
+        <w:rPr>
+          <w:rFonts w:eastAsiaTheme="minorHAnsi" w:cs="굴림"/>
+          <w:color w:val="000000"/>
+          <w:kern w:val="0"/>
+          <w:szCs w:val="20"/>
+        </w:rPr>
+        <w:t>E</w:t>
+      </w:r>
+      <w:r>
+        <w:rPr>
+          <w:rFonts w:eastAsiaTheme="minorHAnsi" w:cs="굴림"/>
+          <w:color w:val="000000"/>
+          <w:kern w:val="0"/>
+          <w:szCs w:val="20"/>
+        </w:rPr>
+        <w:t>1</w:t>
+      </w:r>
+      <w:r>
+        <w:rPr>
+          <w:rFonts w:eastAsiaTheme="minorHAnsi" w:cs="굴림"/>
+          <w:color w:val="000000"/>
+          <w:kern w:val="0"/>
+          <w:szCs w:val="20"/>
+        </w:rPr>
+        <w:t xml:space="preserve"> – E3</w:t>
+      </w:r>
+      <w:r>
+        <w:rPr>
+          <w:rFonts w:eastAsiaTheme="minorHAnsi" w:cs="굴림"/>
+          <w:color w:val="000000"/>
+          <w:kern w:val="0"/>
+          <w:szCs w:val="20"/>
+        </w:rPr>
+        <w:t>].</w:t>
+      </w:r>
     </w:p>
     <w:p>
       <w:pPr>
@@ -6146,15 +6298,23 @@
         <w:wordWrap/>
         <w:autoSpaceDE/>
         <w:autoSpaceDN/>
-        <w:ind w:left="465"/>
-        <w:rPr>
-          <w:rFonts w:eastAsiaTheme="minorHAnsi" w:cs="굴림"/>
-          <w:b/>
-          <w:color w:val="000000"/>
-          <w:kern w:val="0"/>
-          <w:szCs w:val="20"/>
-        </w:rPr>
-      </w:pPr>
+        <w:ind w:firstLine="465"/>
+        <w:rPr>
+          <w:rFonts w:eastAsiaTheme="minorHAnsi" w:cs="굴림" w:hint="eastAsia"/>
+          <w:color w:val="000000"/>
+          <w:kern w:val="0"/>
+          <w:szCs w:val="20"/>
+        </w:rPr>
+      </w:pPr>
+      <w:r>
+        <w:rPr>
+          <w:rFonts w:eastAsiaTheme="minorHAnsi" w:cs="굴림" w:hint="eastAsia"/>
+          <w:color w:val="000000"/>
+          <w:kern w:val="0"/>
+          <w:szCs w:val="20"/>
+        </w:rPr>
+        <w:t>없음</w:t>
+      </w:r>
     </w:p>
     <w:p>
       <w:pPr>
@@ -6199,19 +6359,807 @@
     </w:p>
     <w:p>
       <w:pPr>
-        <w:widowControl/>
-        <w:wordWrap/>
-        <w:autoSpaceDE/>
-        <w:autoSpaceDN/>
-        <w:ind w:left="465"/>
-        <w:rPr>
-          <w:rFonts w:eastAsiaTheme="minorHAnsi" w:cs="굴림"/>
-          <w:b/>
-          <w:color w:val="000000"/>
-          <w:kern w:val="0"/>
-          <w:szCs w:val="20"/>
-        </w:rPr>
-      </w:pPr>
+        <w:pStyle w:val="a8"/>
+        <w:widowControl/>
+        <w:wordWrap/>
+        <w:autoSpaceDE/>
+        <w:autoSpaceDN/>
+        <w:ind w:leftChars="0" w:left="465"/>
+        <w:rPr>
+          <w:rFonts w:eastAsiaTheme="minorHAnsi" w:cs="굴림"/>
+          <w:color w:val="000000"/>
+          <w:kern w:val="0"/>
+          <w:szCs w:val="20"/>
+        </w:rPr>
+      </w:pPr>
+      <w:r>
+        <w:rPr>
+          <w:rFonts w:eastAsiaTheme="minorHAnsi" w:cs="굴림" w:hint="eastAsia"/>
+          <w:color w:val="000000"/>
+          <w:kern w:val="0"/>
+          <w:szCs w:val="20"/>
+        </w:rPr>
+        <w:t>[</w:t>
+      </w:r>
+      <w:r>
+        <w:rPr>
+          <w:rFonts w:eastAsiaTheme="minorHAnsi" w:cs="굴림"/>
+          <w:color w:val="000000"/>
+          <w:kern w:val="0"/>
+          <w:szCs w:val="20"/>
+        </w:rPr>
+        <w:t>E</w:t>
+      </w:r>
+      <w:r>
+        <w:rPr>
+          <w:rFonts w:eastAsiaTheme="minorHAnsi" w:cs="굴림"/>
+          <w:color w:val="000000"/>
+          <w:kern w:val="0"/>
+          <w:szCs w:val="20"/>
+        </w:rPr>
+        <w:t xml:space="preserve">1] </w:t>
+      </w:r>
+      <w:r>
+        <w:rPr>
+          <w:rFonts w:eastAsiaTheme="minorHAnsi" w:cs="굴림" w:hint="eastAsia"/>
+          <w:color w:val="000000"/>
+          <w:kern w:val="0"/>
+          <w:szCs w:val="20"/>
+        </w:rPr>
+        <w:t>파일내용이</w:t>
+      </w:r>
+      <w:r>
+        <w:rPr>
+          <w:rFonts w:eastAsiaTheme="minorHAnsi" w:cs="굴림"/>
+          <w:color w:val="000000"/>
+          <w:kern w:val="0"/>
+          <w:szCs w:val="20"/>
+        </w:rPr>
+        <w:t xml:space="preserve"> </w:t>
+      </w:r>
+      <w:r>
+        <w:rPr>
+          <w:rFonts w:eastAsiaTheme="minorHAnsi" w:cs="굴림" w:hint="eastAsia"/>
+          <w:color w:val="000000"/>
+          <w:kern w:val="0"/>
+          <w:szCs w:val="20"/>
+        </w:rPr>
+        <w:t>수정된 후 저장되어 있지 않다면,</w:t>
+      </w:r>
+      <w:r>
+        <w:rPr>
+          <w:rFonts w:eastAsiaTheme="minorHAnsi" w:cs="굴림"/>
+          <w:color w:val="000000"/>
+          <w:kern w:val="0"/>
+          <w:szCs w:val="20"/>
+        </w:rPr>
+        <w:t xml:space="preserve"> </w:t>
+      </w:r>
+      <w:r>
+        <w:rPr>
+          <w:rFonts w:eastAsiaTheme="minorHAnsi" w:cs="굴림" w:hint="eastAsia"/>
+          <w:color w:val="000000"/>
+          <w:kern w:val="0"/>
+          <w:szCs w:val="20"/>
+        </w:rPr>
+        <w:t>저장하고 종료할 건지,</w:t>
+      </w:r>
+      <w:r>
+        <w:rPr>
+          <w:rFonts w:eastAsiaTheme="minorHAnsi" w:cs="굴림"/>
+          <w:color w:val="000000"/>
+          <w:kern w:val="0"/>
+          <w:szCs w:val="20"/>
+        </w:rPr>
+        <w:t xml:space="preserve"> </w:t>
+      </w:r>
+      <w:r>
+        <w:rPr>
+          <w:rFonts w:eastAsiaTheme="minorHAnsi" w:cs="굴림" w:hint="eastAsia"/>
+          <w:color w:val="000000"/>
+          <w:kern w:val="0"/>
+          <w:szCs w:val="20"/>
+        </w:rPr>
+        <w:t>저장하지 않고 종료할</w:t>
+      </w:r>
+      <w:r>
+        <w:rPr>
+          <w:rFonts w:eastAsiaTheme="minorHAnsi" w:cs="굴림" w:hint="eastAsia"/>
+          <w:color w:val="000000"/>
+          <w:kern w:val="0"/>
+          <w:szCs w:val="20"/>
+        </w:rPr>
+        <w:t xml:space="preserve"> </w:t>
+      </w:r>
+      <w:r>
+        <w:rPr>
+          <w:rFonts w:eastAsiaTheme="minorHAnsi" w:cs="굴림" w:hint="eastAsia"/>
+          <w:color w:val="000000"/>
+          <w:kern w:val="0"/>
+          <w:szCs w:val="20"/>
+        </w:rPr>
+        <w:t xml:space="preserve">건지 물어보는 </w:t>
+      </w:r>
+      <w:r>
+        <w:rPr>
+          <w:rFonts w:eastAsiaTheme="minorHAnsi" w:cs="굴림"/>
+          <w:color w:val="000000"/>
+          <w:kern w:val="0"/>
+          <w:szCs w:val="20"/>
+        </w:rPr>
+        <w:t>Dialog</w:t>
+      </w:r>
+      <w:r>
+        <w:rPr>
+          <w:rFonts w:eastAsiaTheme="minorHAnsi" w:cs="굴림" w:hint="eastAsia"/>
+          <w:color w:val="000000"/>
+          <w:kern w:val="0"/>
+          <w:szCs w:val="20"/>
+        </w:rPr>
+        <w:t>가</w:t>
+      </w:r>
+      <w:r>
+        <w:rPr>
+          <w:rFonts w:eastAsiaTheme="minorHAnsi" w:cs="굴림" w:hint="eastAsia"/>
+          <w:color w:val="000000"/>
+          <w:kern w:val="0"/>
+          <w:szCs w:val="20"/>
+        </w:rPr>
+        <w:t xml:space="preserve"> </w:t>
+      </w:r>
+      <w:r>
+        <w:rPr>
+          <w:rFonts w:eastAsiaTheme="minorHAnsi" w:cs="굴림" w:hint="eastAsia"/>
+          <w:color w:val="000000"/>
+          <w:kern w:val="0"/>
+          <w:szCs w:val="20"/>
+        </w:rPr>
+        <w:t>뜨게 되고</w:t>
+      </w:r>
+      <w:r>
+        <w:rPr>
+          <w:rFonts w:eastAsiaTheme="minorHAnsi" w:cs="굴림" w:hint="eastAsia"/>
+          <w:color w:val="000000"/>
+          <w:kern w:val="0"/>
+          <w:szCs w:val="20"/>
+        </w:rPr>
+        <w:t xml:space="preserve"> 그중 </w:t>
+      </w:r>
+      <w:r>
+        <w:rPr>
+          <w:rFonts w:eastAsiaTheme="minorHAnsi" w:cs="굴림"/>
+          <w:color w:val="000000"/>
+          <w:kern w:val="0"/>
+          <w:szCs w:val="20"/>
+        </w:rPr>
+        <w:t>Y</w:t>
+      </w:r>
+      <w:r>
+        <w:rPr>
+          <w:rFonts w:eastAsiaTheme="minorHAnsi" w:cs="굴림"/>
+          <w:color w:val="000000"/>
+          <w:kern w:val="0"/>
+          <w:szCs w:val="20"/>
+        </w:rPr>
+        <w:t>es</w:t>
+      </w:r>
+      <w:r>
+        <w:rPr>
+          <w:rFonts w:eastAsiaTheme="minorHAnsi" w:cs="굴림" w:hint="eastAsia"/>
+          <w:color w:val="000000"/>
+          <w:kern w:val="0"/>
+          <w:szCs w:val="20"/>
+        </w:rPr>
+        <w:t>를</w:t>
+      </w:r>
+      <w:r>
+        <w:rPr>
+          <w:rFonts w:eastAsiaTheme="minorHAnsi" w:cs="굴림" w:hint="eastAsia"/>
+          <w:color w:val="000000"/>
+          <w:kern w:val="0"/>
+          <w:szCs w:val="20"/>
+        </w:rPr>
+        <w:t xml:space="preserve"> </w:t>
+      </w:r>
+      <w:r>
+        <w:rPr>
+          <w:rFonts w:eastAsiaTheme="minorHAnsi" w:cs="굴림" w:hint="eastAsia"/>
+          <w:color w:val="000000"/>
+          <w:kern w:val="0"/>
+          <w:szCs w:val="20"/>
+        </w:rPr>
+        <w:t>클릭</w:t>
+      </w:r>
+      <w:r>
+        <w:rPr>
+          <w:rFonts w:eastAsiaTheme="minorHAnsi" w:cs="굴림" w:hint="eastAsia"/>
+          <w:color w:val="000000"/>
+          <w:kern w:val="0"/>
+          <w:szCs w:val="20"/>
+        </w:rPr>
+        <w:t>한다</w:t>
+      </w:r>
+      <w:r>
+        <w:rPr>
+          <w:rFonts w:eastAsiaTheme="minorHAnsi" w:cs="굴림" w:hint="eastAsia"/>
+          <w:color w:val="000000"/>
+          <w:kern w:val="0"/>
+          <w:szCs w:val="20"/>
+        </w:rPr>
+        <w:t>[</w:t>
+      </w:r>
+      <w:r>
+        <w:rPr>
+          <w:rFonts w:eastAsiaTheme="minorHAnsi" w:cs="굴림"/>
+          <w:color w:val="000000"/>
+          <w:kern w:val="0"/>
+          <w:szCs w:val="20"/>
+        </w:rPr>
+        <w:t>UC9]</w:t>
+      </w:r>
+      <w:r>
+        <w:rPr>
+          <w:rFonts w:eastAsiaTheme="minorHAnsi" w:cs="굴림" w:hint="eastAsia"/>
+          <w:color w:val="000000"/>
+          <w:kern w:val="0"/>
+          <w:szCs w:val="20"/>
+        </w:rPr>
+        <w:t>.</w:t>
+      </w:r>
+      <w:r>
+        <w:rPr>
+          <w:rFonts w:eastAsiaTheme="minorHAnsi" w:cs="굴림"/>
+          <w:color w:val="000000"/>
+          <w:kern w:val="0"/>
+          <w:szCs w:val="20"/>
+        </w:rPr>
+        <w:t xml:space="preserve"> </w:t>
+      </w:r>
+      <w:r>
+        <w:rPr>
+          <w:rFonts w:eastAsiaTheme="minorHAnsi" w:cs="굴림" w:hint="eastAsia"/>
+          <w:color w:val="000000"/>
+          <w:kern w:val="0"/>
+          <w:szCs w:val="20"/>
+        </w:rPr>
+        <w:t>그러면 파일은 저장되고,</w:t>
+      </w:r>
+      <w:r>
+        <w:rPr>
+          <w:rFonts w:eastAsiaTheme="minorHAnsi" w:cs="굴림"/>
+          <w:color w:val="000000"/>
+          <w:kern w:val="0"/>
+          <w:szCs w:val="20"/>
+        </w:rPr>
+        <w:t xml:space="preserve"> </w:t>
+      </w:r>
+      <w:r>
+        <w:rPr>
+          <w:rFonts w:eastAsiaTheme="minorHAnsi" w:cs="굴림" w:hint="eastAsia"/>
+          <w:color w:val="000000"/>
+          <w:kern w:val="0"/>
+          <w:szCs w:val="20"/>
+        </w:rPr>
+        <w:t>프로그램은 종료된다.</w:t>
+      </w:r>
+    </w:p>
+    <w:p>
+      <w:pPr>
+        <w:pStyle w:val="a8"/>
+        <w:widowControl/>
+        <w:wordWrap/>
+        <w:autoSpaceDE/>
+        <w:autoSpaceDN/>
+        <w:ind w:leftChars="0" w:left="465"/>
+        <w:rPr>
+          <w:rFonts w:eastAsiaTheme="minorHAnsi" w:cs="굴림"/>
+          <w:color w:val="000000"/>
+          <w:kern w:val="0"/>
+          <w:szCs w:val="20"/>
+        </w:rPr>
+      </w:pPr>
+      <w:r>
+        <w:rPr>
+          <w:rFonts w:eastAsiaTheme="minorHAnsi" w:cs="굴림" w:hint="eastAsia"/>
+          <w:color w:val="000000"/>
+          <w:kern w:val="0"/>
+          <w:szCs w:val="20"/>
+        </w:rPr>
+        <w:t>[</w:t>
+      </w:r>
+      <w:r>
+        <w:rPr>
+          <w:rFonts w:eastAsiaTheme="minorHAnsi" w:cs="굴림"/>
+          <w:color w:val="000000"/>
+          <w:kern w:val="0"/>
+          <w:szCs w:val="20"/>
+        </w:rPr>
+        <w:t xml:space="preserve">E2] </w:t>
+      </w:r>
+      <w:r>
+        <w:rPr>
+          <w:rFonts w:eastAsiaTheme="minorHAnsi" w:cs="굴림" w:hint="eastAsia"/>
+          <w:color w:val="000000"/>
+          <w:kern w:val="0"/>
+          <w:szCs w:val="20"/>
+        </w:rPr>
+        <w:t>파일내용이</w:t>
+      </w:r>
+      <w:r>
+        <w:rPr>
+          <w:rFonts w:eastAsiaTheme="minorHAnsi" w:cs="굴림"/>
+          <w:color w:val="000000"/>
+          <w:kern w:val="0"/>
+          <w:szCs w:val="20"/>
+        </w:rPr>
+        <w:t xml:space="preserve"> </w:t>
+      </w:r>
+      <w:r>
+        <w:rPr>
+          <w:rFonts w:eastAsiaTheme="minorHAnsi" w:cs="굴림" w:hint="eastAsia"/>
+          <w:color w:val="000000"/>
+          <w:kern w:val="0"/>
+          <w:szCs w:val="20"/>
+        </w:rPr>
+        <w:t>수정된 후 저장되어 있지 않다면,</w:t>
+      </w:r>
+      <w:r>
+        <w:rPr>
+          <w:rFonts w:eastAsiaTheme="minorHAnsi" w:cs="굴림"/>
+          <w:color w:val="000000"/>
+          <w:kern w:val="0"/>
+          <w:szCs w:val="20"/>
+        </w:rPr>
+        <w:t xml:space="preserve"> </w:t>
+      </w:r>
+      <w:r>
+        <w:rPr>
+          <w:rFonts w:eastAsiaTheme="minorHAnsi" w:cs="굴림" w:hint="eastAsia"/>
+          <w:color w:val="000000"/>
+          <w:kern w:val="0"/>
+          <w:szCs w:val="20"/>
+        </w:rPr>
+        <w:t>저장하고 종료할 건지,</w:t>
+      </w:r>
+      <w:r>
+        <w:rPr>
+          <w:rFonts w:eastAsiaTheme="minorHAnsi" w:cs="굴림"/>
+          <w:color w:val="000000"/>
+          <w:kern w:val="0"/>
+          <w:szCs w:val="20"/>
+        </w:rPr>
+        <w:t xml:space="preserve"> </w:t>
+      </w:r>
+      <w:r>
+        <w:rPr>
+          <w:rFonts w:eastAsiaTheme="minorHAnsi" w:cs="굴림" w:hint="eastAsia"/>
+          <w:color w:val="000000"/>
+          <w:kern w:val="0"/>
+          <w:szCs w:val="20"/>
+        </w:rPr>
+        <w:t>저장하지 않고 종료할</w:t>
+      </w:r>
+      <w:r>
+        <w:rPr>
+          <w:rFonts w:eastAsiaTheme="minorHAnsi" w:cs="굴림" w:hint="eastAsia"/>
+          <w:color w:val="000000"/>
+          <w:kern w:val="0"/>
+          <w:szCs w:val="20"/>
+        </w:rPr>
+        <w:t xml:space="preserve"> </w:t>
+      </w:r>
+      <w:r>
+        <w:rPr>
+          <w:rFonts w:eastAsiaTheme="minorHAnsi" w:cs="굴림" w:hint="eastAsia"/>
+          <w:color w:val="000000"/>
+          <w:kern w:val="0"/>
+          <w:szCs w:val="20"/>
+        </w:rPr>
+        <w:t xml:space="preserve">건지 물어보는 </w:t>
+      </w:r>
+      <w:r>
+        <w:rPr>
+          <w:rFonts w:eastAsiaTheme="minorHAnsi" w:cs="굴림"/>
+          <w:color w:val="000000"/>
+          <w:kern w:val="0"/>
+          <w:szCs w:val="20"/>
+        </w:rPr>
+        <w:t>Dialog</w:t>
+      </w:r>
+      <w:r>
+        <w:rPr>
+          <w:rFonts w:eastAsiaTheme="minorHAnsi" w:cs="굴림" w:hint="eastAsia"/>
+          <w:color w:val="000000"/>
+          <w:kern w:val="0"/>
+          <w:szCs w:val="20"/>
+        </w:rPr>
+        <w:t>가</w:t>
+      </w:r>
+      <w:r>
+        <w:rPr>
+          <w:rFonts w:eastAsiaTheme="minorHAnsi" w:cs="굴림" w:hint="eastAsia"/>
+          <w:color w:val="000000"/>
+          <w:kern w:val="0"/>
+          <w:szCs w:val="20"/>
+        </w:rPr>
+        <w:t xml:space="preserve"> </w:t>
+      </w:r>
+      <w:r>
+        <w:rPr>
+          <w:rFonts w:eastAsiaTheme="minorHAnsi" w:cs="굴림" w:hint="eastAsia"/>
+          <w:color w:val="000000"/>
+          <w:kern w:val="0"/>
+          <w:szCs w:val="20"/>
+        </w:rPr>
+        <w:t xml:space="preserve">뜨게 되고 그중 </w:t>
+      </w:r>
+      <w:r>
+        <w:rPr>
+          <w:rFonts w:eastAsiaTheme="minorHAnsi" w:cs="굴림"/>
+          <w:color w:val="000000"/>
+          <w:kern w:val="0"/>
+          <w:szCs w:val="20"/>
+        </w:rPr>
+        <w:t>N</w:t>
+      </w:r>
+      <w:r>
+        <w:rPr>
+          <w:rFonts w:eastAsiaTheme="minorHAnsi" w:cs="굴림"/>
+          <w:color w:val="000000"/>
+          <w:kern w:val="0"/>
+          <w:szCs w:val="20"/>
+        </w:rPr>
+        <w:t>o</w:t>
+      </w:r>
+      <w:r>
+        <w:rPr>
+          <w:rFonts w:eastAsiaTheme="minorHAnsi" w:cs="굴림" w:hint="eastAsia"/>
+          <w:color w:val="000000"/>
+          <w:kern w:val="0"/>
+          <w:szCs w:val="20"/>
+        </w:rPr>
+        <w:t xml:space="preserve">를 </w:t>
+      </w:r>
+      <w:r>
+        <w:rPr>
+          <w:rFonts w:eastAsiaTheme="minorHAnsi" w:cs="굴림" w:hint="eastAsia"/>
+          <w:color w:val="000000"/>
+          <w:kern w:val="0"/>
+          <w:szCs w:val="20"/>
+        </w:rPr>
+        <w:t>클릭</w:t>
+      </w:r>
+      <w:r>
+        <w:rPr>
+          <w:rFonts w:eastAsiaTheme="minorHAnsi" w:cs="굴림" w:hint="eastAsia"/>
+          <w:color w:val="000000"/>
+          <w:kern w:val="0"/>
+          <w:szCs w:val="20"/>
+        </w:rPr>
+        <w:t>한다</w:t>
+      </w:r>
+      <w:r>
+        <w:rPr>
+          <w:rFonts w:eastAsiaTheme="minorHAnsi" w:cs="굴림" w:hint="eastAsia"/>
+          <w:color w:val="000000"/>
+          <w:kern w:val="0"/>
+          <w:szCs w:val="20"/>
+        </w:rPr>
+        <w:t>[</w:t>
+      </w:r>
+      <w:r>
+        <w:rPr>
+          <w:rFonts w:eastAsiaTheme="minorHAnsi" w:cs="굴림"/>
+          <w:color w:val="000000"/>
+          <w:kern w:val="0"/>
+          <w:szCs w:val="20"/>
+        </w:rPr>
+        <w:t>UC9]</w:t>
+      </w:r>
+      <w:r>
+        <w:rPr>
+          <w:rFonts w:eastAsiaTheme="minorHAnsi" w:cs="굴림" w:hint="eastAsia"/>
+          <w:color w:val="000000"/>
+          <w:kern w:val="0"/>
+          <w:szCs w:val="20"/>
+        </w:rPr>
+        <w:t>.</w:t>
+      </w:r>
+      <w:r>
+        <w:rPr>
+          <w:rFonts w:eastAsiaTheme="minorHAnsi" w:cs="굴림"/>
+          <w:color w:val="000000"/>
+          <w:kern w:val="0"/>
+          <w:szCs w:val="20"/>
+        </w:rPr>
+        <w:t xml:space="preserve"> </w:t>
+      </w:r>
+      <w:r>
+        <w:rPr>
+          <w:rFonts w:eastAsiaTheme="minorHAnsi" w:cs="굴림" w:hint="eastAsia"/>
+          <w:color w:val="000000"/>
+          <w:kern w:val="0"/>
+          <w:szCs w:val="20"/>
+        </w:rPr>
+        <w:t>그러면 파일은 저장되지 않고,</w:t>
+      </w:r>
+      <w:r>
+        <w:rPr>
+          <w:rFonts w:eastAsiaTheme="minorHAnsi" w:cs="굴림"/>
+          <w:color w:val="000000"/>
+          <w:kern w:val="0"/>
+          <w:szCs w:val="20"/>
+        </w:rPr>
+        <w:t xml:space="preserve"> </w:t>
+      </w:r>
+      <w:r>
+        <w:rPr>
+          <w:rFonts w:eastAsiaTheme="minorHAnsi" w:cs="굴림" w:hint="eastAsia"/>
+          <w:color w:val="000000"/>
+          <w:kern w:val="0"/>
+          <w:szCs w:val="20"/>
+        </w:rPr>
+        <w:t>프로그램은 종료된다.</w:t>
+      </w:r>
+    </w:p>
+    <w:p>
+      <w:pPr>
+        <w:pStyle w:val="a8"/>
+        <w:widowControl/>
+        <w:wordWrap/>
+        <w:autoSpaceDE/>
+        <w:autoSpaceDN/>
+        <w:ind w:leftChars="0" w:left="465"/>
+        <w:rPr>
+          <w:rFonts w:eastAsiaTheme="minorHAnsi" w:cs="굴림" w:hint="eastAsia"/>
+          <w:color w:val="000000"/>
+          <w:kern w:val="0"/>
+          <w:szCs w:val="20"/>
+        </w:rPr>
+      </w:pPr>
+      <w:r>
+        <w:rPr>
+          <w:rFonts w:eastAsiaTheme="minorHAnsi" w:cs="굴림" w:hint="eastAsia"/>
+          <w:color w:val="000000"/>
+          <w:kern w:val="0"/>
+          <w:szCs w:val="20"/>
+        </w:rPr>
+        <w:t>[</w:t>
+      </w:r>
+      <w:r>
+        <w:rPr>
+          <w:rFonts w:eastAsiaTheme="minorHAnsi" w:cs="굴림"/>
+          <w:color w:val="000000"/>
+          <w:kern w:val="0"/>
+          <w:szCs w:val="20"/>
+        </w:rPr>
+        <w:t>E3]</w:t>
+      </w:r>
+      <w:r>
+        <w:rPr>
+          <w:rFonts w:eastAsiaTheme="minorHAnsi" w:cs="굴림" w:hint="eastAsia"/>
+          <w:color w:val="000000"/>
+          <w:kern w:val="0"/>
+          <w:szCs w:val="20"/>
+        </w:rPr>
+        <w:t xml:space="preserve"> </w:t>
+      </w:r>
+      <w:r>
+        <w:rPr>
+          <w:rFonts w:eastAsiaTheme="minorHAnsi" w:cs="굴림" w:hint="eastAsia"/>
+          <w:color w:val="000000"/>
+          <w:kern w:val="0"/>
+          <w:szCs w:val="20"/>
+        </w:rPr>
+        <w:t>파일내용이</w:t>
+      </w:r>
+      <w:r>
+        <w:rPr>
+          <w:rFonts w:eastAsiaTheme="minorHAnsi" w:cs="굴림"/>
+          <w:color w:val="000000"/>
+          <w:kern w:val="0"/>
+          <w:szCs w:val="20"/>
+        </w:rPr>
+        <w:t xml:space="preserve"> </w:t>
+      </w:r>
+      <w:r>
+        <w:rPr>
+          <w:rFonts w:eastAsiaTheme="minorHAnsi" w:cs="굴림" w:hint="eastAsia"/>
+          <w:color w:val="000000"/>
+          <w:kern w:val="0"/>
+          <w:szCs w:val="20"/>
+        </w:rPr>
+        <w:t>수정된 후 저장되어 있지 않다면,</w:t>
+      </w:r>
+      <w:r>
+        <w:rPr>
+          <w:rFonts w:eastAsiaTheme="minorHAnsi" w:cs="굴림"/>
+          <w:color w:val="000000"/>
+          <w:kern w:val="0"/>
+          <w:szCs w:val="20"/>
+        </w:rPr>
+        <w:t xml:space="preserve"> </w:t>
+      </w:r>
+      <w:r>
+        <w:rPr>
+          <w:rFonts w:eastAsiaTheme="minorHAnsi" w:cs="굴림" w:hint="eastAsia"/>
+          <w:color w:val="000000"/>
+          <w:kern w:val="0"/>
+          <w:szCs w:val="20"/>
+        </w:rPr>
+        <w:t>저장하고 종료할 건지,</w:t>
+      </w:r>
+      <w:r>
+        <w:rPr>
+          <w:rFonts w:eastAsiaTheme="minorHAnsi" w:cs="굴림"/>
+          <w:color w:val="000000"/>
+          <w:kern w:val="0"/>
+          <w:szCs w:val="20"/>
+        </w:rPr>
+        <w:t xml:space="preserve"> </w:t>
+      </w:r>
+      <w:r>
+        <w:rPr>
+          <w:rFonts w:eastAsiaTheme="minorHAnsi" w:cs="굴림" w:hint="eastAsia"/>
+          <w:color w:val="000000"/>
+          <w:kern w:val="0"/>
+          <w:szCs w:val="20"/>
+        </w:rPr>
+        <w:t>저장하지 않고 종료할</w:t>
+      </w:r>
+      <w:r>
+        <w:rPr>
+          <w:rFonts w:eastAsiaTheme="minorHAnsi" w:cs="굴림" w:hint="eastAsia"/>
+          <w:color w:val="000000"/>
+          <w:kern w:val="0"/>
+          <w:szCs w:val="20"/>
+        </w:rPr>
+        <w:t xml:space="preserve"> </w:t>
+      </w:r>
+      <w:r>
+        <w:rPr>
+          <w:rFonts w:eastAsiaTheme="minorHAnsi" w:cs="굴림" w:hint="eastAsia"/>
+          <w:color w:val="000000"/>
+          <w:kern w:val="0"/>
+          <w:szCs w:val="20"/>
+        </w:rPr>
+        <w:t xml:space="preserve">건지 물어보는 </w:t>
+      </w:r>
+      <w:r>
+        <w:rPr>
+          <w:rFonts w:eastAsiaTheme="minorHAnsi" w:cs="굴림"/>
+          <w:color w:val="000000"/>
+          <w:kern w:val="0"/>
+          <w:szCs w:val="20"/>
+        </w:rPr>
+        <w:t>Dialog</w:t>
+      </w:r>
+      <w:r>
+        <w:rPr>
+          <w:rFonts w:eastAsiaTheme="minorHAnsi" w:cs="굴림" w:hint="eastAsia"/>
+          <w:color w:val="000000"/>
+          <w:kern w:val="0"/>
+          <w:szCs w:val="20"/>
+        </w:rPr>
+        <w:t>가</w:t>
+      </w:r>
+      <w:r>
+        <w:rPr>
+          <w:rFonts w:eastAsiaTheme="minorHAnsi" w:cs="굴림" w:hint="eastAsia"/>
+          <w:color w:val="000000"/>
+          <w:kern w:val="0"/>
+          <w:szCs w:val="20"/>
+        </w:rPr>
+        <w:t xml:space="preserve"> </w:t>
+      </w:r>
+      <w:r>
+        <w:rPr>
+          <w:rFonts w:eastAsiaTheme="minorHAnsi" w:cs="굴림" w:hint="eastAsia"/>
+          <w:color w:val="000000"/>
+          <w:kern w:val="0"/>
+          <w:szCs w:val="20"/>
+        </w:rPr>
+        <w:t xml:space="preserve">뜨게 되고 그중 </w:t>
+      </w:r>
+      <w:r>
+        <w:rPr>
+          <w:rFonts w:eastAsiaTheme="minorHAnsi" w:cs="굴림"/>
+          <w:color w:val="000000"/>
+          <w:kern w:val="0"/>
+          <w:szCs w:val="20"/>
+        </w:rPr>
+        <w:t>C</w:t>
+      </w:r>
+      <w:r>
+        <w:rPr>
+          <w:rFonts w:eastAsiaTheme="minorHAnsi" w:cs="굴림"/>
+          <w:color w:val="000000"/>
+          <w:kern w:val="0"/>
+          <w:szCs w:val="20"/>
+        </w:rPr>
+        <w:t>ancel</w:t>
+      </w:r>
+      <w:r>
+        <w:rPr>
+          <w:rFonts w:eastAsiaTheme="minorHAnsi" w:cs="굴림" w:hint="eastAsia"/>
+          <w:color w:val="000000"/>
+          <w:kern w:val="0"/>
+          <w:szCs w:val="20"/>
+        </w:rPr>
+        <w:t>을</w:t>
+      </w:r>
+      <w:r>
+        <w:rPr>
+          <w:rFonts w:eastAsiaTheme="minorHAnsi" w:cs="굴림" w:hint="eastAsia"/>
+          <w:color w:val="000000"/>
+          <w:kern w:val="0"/>
+          <w:szCs w:val="20"/>
+        </w:rPr>
+        <w:t xml:space="preserve"> </w:t>
+      </w:r>
+      <w:r>
+        <w:rPr>
+          <w:rFonts w:eastAsiaTheme="minorHAnsi" w:cs="굴림" w:hint="eastAsia"/>
+          <w:color w:val="000000"/>
+          <w:kern w:val="0"/>
+          <w:szCs w:val="20"/>
+        </w:rPr>
+        <w:t>클릭</w:t>
+      </w:r>
+      <w:r>
+        <w:rPr>
+          <w:rFonts w:eastAsiaTheme="minorHAnsi" w:cs="굴림" w:hint="eastAsia"/>
+          <w:color w:val="000000"/>
+          <w:kern w:val="0"/>
+          <w:szCs w:val="20"/>
+        </w:rPr>
+        <w:t>한다</w:t>
+      </w:r>
+      <w:r>
+        <w:rPr>
+          <w:rFonts w:eastAsiaTheme="minorHAnsi" w:cs="굴림" w:hint="eastAsia"/>
+          <w:color w:val="000000"/>
+          <w:kern w:val="0"/>
+          <w:szCs w:val="20"/>
+        </w:rPr>
+        <w:t>[</w:t>
+      </w:r>
+      <w:r>
+        <w:rPr>
+          <w:rFonts w:eastAsiaTheme="minorHAnsi" w:cs="굴림"/>
+          <w:color w:val="000000"/>
+          <w:kern w:val="0"/>
+          <w:szCs w:val="20"/>
+        </w:rPr>
+        <w:t>UC9]</w:t>
+      </w:r>
+      <w:r>
+        <w:rPr>
+          <w:rFonts w:eastAsiaTheme="minorHAnsi" w:cs="굴림" w:hint="eastAsia"/>
+          <w:color w:val="000000"/>
+          <w:kern w:val="0"/>
+          <w:szCs w:val="20"/>
+        </w:rPr>
+        <w:t>.</w:t>
+      </w:r>
+      <w:r>
+        <w:rPr>
+          <w:rFonts w:eastAsiaTheme="minorHAnsi" w:cs="굴림"/>
+          <w:color w:val="000000"/>
+          <w:kern w:val="0"/>
+          <w:szCs w:val="20"/>
+        </w:rPr>
+        <w:t xml:space="preserve"> </w:t>
+      </w:r>
+      <w:r>
+        <w:rPr>
+          <w:rFonts w:eastAsiaTheme="minorHAnsi" w:cs="굴림" w:hint="eastAsia"/>
+          <w:color w:val="000000"/>
+          <w:kern w:val="0"/>
+          <w:szCs w:val="20"/>
+        </w:rPr>
+        <w:t>그러면 프로그램은 종료되지 않고 종료버튼을 누르기 전 상태로 되돌아간다.</w:t>
+      </w:r>
     </w:p>
     <w:p>
       <w:pPr>
@@ -6252,6 +7200,7 @@
           <w:sz w:val="26"/>
           <w:szCs w:val="26"/>
         </w:rPr>
+        <w:lastRenderedPageBreak/>
         <w:t>U</w:t>
       </w:r>
       <w:r>
@@ -6324,7 +7273,7 @@
         <w:widowControl/>
         <w:numPr>
           <w:ilvl w:val="0"/>
-          <w:numId w:val="12"/>
+          <w:numId w:val="14"/>
         </w:numPr>
         <w:wordWrap/>
         <w:autoSpaceDE/>
@@ -6332,31 +7281,57 @@
         <w:ind w:leftChars="0"/>
         <w:rPr>
           <w:rFonts w:eastAsiaTheme="minorHAnsi" w:cs="굴림"/>
-          <w:b/>
-          <w:color w:val="000000"/>
-          <w:kern w:val="0"/>
-          <w:szCs w:val="20"/>
-        </w:rPr>
-      </w:pPr>
-      <w:r>
-        <w:rPr>
-          <w:rFonts w:eastAsiaTheme="minorHAnsi" w:cs="굴림" w:hint="eastAsia"/>
-          <w:b/>
-          <w:color w:val="000000"/>
-          <w:kern w:val="0"/>
-          <w:szCs w:val="20"/>
-        </w:rPr>
-        <w:t>M</w:t>
-      </w:r>
-      <w:r>
-        <w:rPr>
-          <w:rFonts w:eastAsiaTheme="minorHAnsi" w:cs="굴림"/>
-          <w:b/>
-          <w:color w:val="000000"/>
-          <w:kern w:val="0"/>
-          <w:szCs w:val="20"/>
-        </w:rPr>
-        <w:t>ain Flow:</w:t>
+          <w:color w:val="000000"/>
+          <w:kern w:val="0"/>
+          <w:szCs w:val="20"/>
+        </w:rPr>
+      </w:pPr>
+      <w:r>
+        <w:rPr>
+          <w:rFonts w:eastAsiaTheme="minorHAnsi" w:cs="굴림" w:hint="eastAsia"/>
+          <w:color w:val="000000"/>
+          <w:kern w:val="0"/>
+          <w:szCs w:val="20"/>
+        </w:rPr>
+        <w:t xml:space="preserve">프로그램 종료하기 버튼을 </w:t>
+      </w:r>
+      <w:r>
+        <w:rPr>
+          <w:rFonts w:eastAsiaTheme="minorHAnsi" w:cs="굴림" w:hint="eastAsia"/>
+          <w:color w:val="000000"/>
+          <w:kern w:val="0"/>
+          <w:szCs w:val="20"/>
+        </w:rPr>
+        <w:t>누른 상태이다.</w:t>
+      </w:r>
+    </w:p>
+    <w:p>
+      <w:pPr>
+        <w:pStyle w:val="a8"/>
+        <w:widowControl/>
+        <w:numPr>
+          <w:ilvl w:val="0"/>
+          <w:numId w:val="14"/>
+        </w:numPr>
+        <w:wordWrap/>
+        <w:autoSpaceDE/>
+        <w:autoSpaceDN/>
+        <w:ind w:leftChars="0"/>
+        <w:rPr>
+          <w:rFonts w:eastAsiaTheme="minorHAnsi" w:cs="굴림" w:hint="eastAsia"/>
+          <w:color w:val="000000"/>
+          <w:kern w:val="0"/>
+          <w:szCs w:val="20"/>
+        </w:rPr>
+      </w:pPr>
+      <w:r>
+        <w:rPr>
+          <w:rFonts w:eastAsiaTheme="minorHAnsi" w:cs="굴림" w:hint="eastAsia"/>
+          <w:color w:val="000000"/>
+          <w:kern w:val="0"/>
+          <w:szCs w:val="20"/>
+        </w:rPr>
+        <w:t>텍스트 파일이 수정된 후 저장되지 않은 상태이다.</w:t>
       </w:r>
     </w:p>
     <w:p>
@@ -6379,37 +7354,113 @@
           <w:szCs w:val="20"/>
         </w:rPr>
       </w:pPr>
-      <w:proofErr w:type="spellStart"/>
-      <w:r>
-        <w:rPr>
-          <w:rFonts w:eastAsiaTheme="minorHAnsi" w:cs="굴림" w:hint="eastAsia"/>
-          <w:b/>
-          <w:color w:val="000000"/>
-          <w:kern w:val="0"/>
-          <w:szCs w:val="20"/>
-        </w:rPr>
-        <w:t>S</w:t>
-      </w:r>
-      <w:r>
-        <w:rPr>
-          <w:rFonts w:eastAsiaTheme="minorHAnsi" w:cs="굴림"/>
-          <w:b/>
-          <w:color w:val="000000"/>
-          <w:kern w:val="0"/>
-          <w:szCs w:val="20"/>
-        </w:rPr>
-        <w:t>ubflows</w:t>
-      </w:r>
-      <w:proofErr w:type="spellEnd"/>
-      <w:r>
-        <w:rPr>
-          <w:rFonts w:eastAsiaTheme="minorHAnsi" w:cs="굴림"/>
-          <w:b/>
-          <w:color w:val="000000"/>
-          <w:kern w:val="0"/>
-          <w:szCs w:val="20"/>
-        </w:rPr>
-        <w:t>:</w:t>
+      <w:r>
+        <w:rPr>
+          <w:rFonts w:eastAsiaTheme="minorHAnsi" w:cs="굴림" w:hint="eastAsia"/>
+          <w:b/>
+          <w:color w:val="000000"/>
+          <w:kern w:val="0"/>
+          <w:szCs w:val="20"/>
+        </w:rPr>
+        <w:t>M</w:t>
+      </w:r>
+      <w:r>
+        <w:rPr>
+          <w:rFonts w:eastAsiaTheme="minorHAnsi" w:cs="굴림"/>
+          <w:b/>
+          <w:color w:val="000000"/>
+          <w:kern w:val="0"/>
+          <w:szCs w:val="20"/>
+        </w:rPr>
+        <w:t>ain Flow:</w:t>
+      </w:r>
+    </w:p>
+    <w:p>
+      <w:pPr>
+        <w:pStyle w:val="a8"/>
+        <w:widowControl/>
+        <w:wordWrap/>
+        <w:autoSpaceDE/>
+        <w:autoSpaceDN/>
+        <w:ind w:leftChars="0" w:left="465"/>
+        <w:rPr>
+          <w:rFonts w:eastAsiaTheme="minorHAnsi" w:cs="굴림" w:hint="eastAsia"/>
+          <w:color w:val="000000"/>
+          <w:kern w:val="0"/>
+          <w:szCs w:val="20"/>
+        </w:rPr>
+      </w:pPr>
+      <w:r>
+        <w:rPr>
+          <w:rFonts w:eastAsiaTheme="minorHAnsi" w:cs="굴림" w:hint="eastAsia"/>
+          <w:color w:val="000000"/>
+          <w:kern w:val="0"/>
+          <w:szCs w:val="20"/>
+        </w:rPr>
+        <w:t>파일을 저장하지</w:t>
+      </w:r>
+      <w:r>
+        <w:rPr>
+          <w:rFonts w:eastAsiaTheme="minorHAnsi" w:cs="굴림"/>
+          <w:color w:val="000000"/>
+          <w:kern w:val="0"/>
+          <w:szCs w:val="20"/>
+        </w:rPr>
+        <w:t xml:space="preserve"> </w:t>
+      </w:r>
+      <w:r>
+        <w:rPr>
+          <w:rFonts w:eastAsiaTheme="minorHAnsi" w:cs="굴림" w:hint="eastAsia"/>
+          <w:color w:val="000000"/>
+          <w:kern w:val="0"/>
+          <w:szCs w:val="20"/>
+        </w:rPr>
+        <w:t xml:space="preserve">않은 상태에서 종료버튼을 누르면 </w:t>
+      </w:r>
+      <w:r>
+        <w:rPr>
+          <w:rFonts w:eastAsiaTheme="minorHAnsi" w:cs="굴림" w:hint="eastAsia"/>
+          <w:color w:val="000000"/>
+          <w:kern w:val="0"/>
+          <w:szCs w:val="20"/>
+        </w:rPr>
+        <w:t xml:space="preserve">그 이후에 저장할 것인지 저장하지 않을 것인지 선택하는 </w:t>
+      </w:r>
+      <w:r>
+        <w:rPr>
+          <w:rFonts w:eastAsiaTheme="minorHAnsi" w:cs="굴림"/>
+          <w:color w:val="000000"/>
+          <w:kern w:val="0"/>
+          <w:szCs w:val="20"/>
+        </w:rPr>
+        <w:t>Dialog</w:t>
+      </w:r>
+      <w:r>
+        <w:rPr>
+          <w:rFonts w:eastAsiaTheme="minorHAnsi" w:cs="굴림" w:hint="eastAsia"/>
+          <w:color w:val="000000"/>
+          <w:kern w:val="0"/>
+          <w:szCs w:val="20"/>
+        </w:rPr>
+        <w:t>창이 뜬다[S</w:t>
+      </w:r>
+      <w:r>
+        <w:rPr>
+          <w:rFonts w:eastAsiaTheme="minorHAnsi" w:cs="굴림"/>
+          <w:color w:val="000000"/>
+          <w:kern w:val="0"/>
+          <w:szCs w:val="20"/>
+        </w:rPr>
+        <w:t>1 – S3]</w:t>
+      </w:r>
+      <w:r>
+        <w:rPr>
+          <w:rFonts w:eastAsiaTheme="minorHAnsi" w:cs="굴림" w:hint="eastAsia"/>
+          <w:color w:val="000000"/>
+          <w:kern w:val="0"/>
+          <w:szCs w:val="20"/>
+        </w:rPr>
+        <w:t>.</w:t>
       </w:r>
     </w:p>
     <w:p>
@@ -6432,6 +7483,359 @@
           <w:szCs w:val="20"/>
         </w:rPr>
       </w:pPr>
+      <w:proofErr w:type="spellStart"/>
+      <w:r>
+        <w:rPr>
+          <w:rFonts w:eastAsiaTheme="minorHAnsi" w:cs="굴림" w:hint="eastAsia"/>
+          <w:b/>
+          <w:color w:val="000000"/>
+          <w:kern w:val="0"/>
+          <w:szCs w:val="20"/>
+        </w:rPr>
+        <w:t>S</w:t>
+      </w:r>
+      <w:r>
+        <w:rPr>
+          <w:rFonts w:eastAsiaTheme="minorHAnsi" w:cs="굴림"/>
+          <w:b/>
+          <w:color w:val="000000"/>
+          <w:kern w:val="0"/>
+          <w:szCs w:val="20"/>
+        </w:rPr>
+        <w:t>ubflows</w:t>
+      </w:r>
+      <w:proofErr w:type="spellEnd"/>
+      <w:r>
+        <w:rPr>
+          <w:rFonts w:eastAsiaTheme="minorHAnsi" w:cs="굴림"/>
+          <w:b/>
+          <w:color w:val="000000"/>
+          <w:kern w:val="0"/>
+          <w:szCs w:val="20"/>
+        </w:rPr>
+        <w:t>:</w:t>
+      </w:r>
+    </w:p>
+    <w:p>
+      <w:pPr>
+        <w:pStyle w:val="a8"/>
+        <w:widowControl/>
+        <w:wordWrap/>
+        <w:autoSpaceDE/>
+        <w:autoSpaceDN/>
+        <w:ind w:leftChars="0" w:left="465"/>
+        <w:rPr>
+          <w:rFonts w:eastAsiaTheme="minorHAnsi" w:cs="굴림" w:hint="eastAsia"/>
+          <w:color w:val="000000"/>
+          <w:kern w:val="0"/>
+          <w:szCs w:val="20"/>
+        </w:rPr>
+      </w:pPr>
+      <w:r>
+        <w:rPr>
+          <w:rFonts w:eastAsiaTheme="minorHAnsi" w:cs="굴림"/>
+          <w:color w:val="000000"/>
+          <w:kern w:val="0"/>
+          <w:szCs w:val="20"/>
+        </w:rPr>
+        <w:t>[S1] Dialog</w:t>
+      </w:r>
+      <w:r>
+        <w:rPr>
+          <w:rFonts w:eastAsiaTheme="minorHAnsi" w:cs="굴림" w:hint="eastAsia"/>
+          <w:color w:val="000000"/>
+          <w:kern w:val="0"/>
+          <w:szCs w:val="20"/>
+        </w:rPr>
+        <w:t xml:space="preserve">창에서 </w:t>
+      </w:r>
+      <w:r>
+        <w:rPr>
+          <w:rFonts w:eastAsiaTheme="minorHAnsi" w:cs="굴림"/>
+          <w:color w:val="000000"/>
+          <w:kern w:val="0"/>
+          <w:szCs w:val="20"/>
+        </w:rPr>
+        <w:t>Yes</w:t>
+      </w:r>
+      <w:r>
+        <w:rPr>
+          <w:rFonts w:eastAsiaTheme="minorHAnsi" w:cs="굴림" w:hint="eastAsia"/>
+          <w:color w:val="000000"/>
+          <w:kern w:val="0"/>
+          <w:szCs w:val="20"/>
+        </w:rPr>
+        <w:t>를 클릭한다.</w:t>
+      </w:r>
+      <w:r>
+        <w:rPr>
+          <w:rFonts w:eastAsiaTheme="minorHAnsi" w:cs="굴림"/>
+          <w:color w:val="000000"/>
+          <w:kern w:val="0"/>
+          <w:szCs w:val="20"/>
+        </w:rPr>
+        <w:t xml:space="preserve"> </w:t>
+      </w:r>
+      <w:r>
+        <w:rPr>
+          <w:rFonts w:eastAsiaTheme="minorHAnsi" w:cs="굴림" w:hint="eastAsia"/>
+          <w:color w:val="000000"/>
+          <w:kern w:val="0"/>
+          <w:szCs w:val="20"/>
+        </w:rPr>
+        <w:t>그렇게 되면 파일은 저장되고</w:t>
+      </w:r>
+      <w:r>
+        <w:rPr>
+          <w:rFonts w:eastAsiaTheme="minorHAnsi" w:cs="굴림"/>
+          <w:color w:val="000000"/>
+          <w:kern w:val="0"/>
+          <w:szCs w:val="20"/>
+        </w:rPr>
+        <w:t xml:space="preserve">, </w:t>
+      </w:r>
+      <w:r>
+        <w:rPr>
+          <w:rFonts w:eastAsiaTheme="minorHAnsi" w:cs="굴림" w:hint="eastAsia"/>
+          <w:color w:val="000000"/>
+          <w:kern w:val="0"/>
+          <w:szCs w:val="20"/>
+        </w:rPr>
+        <w:t>프로그램이 종료된다.</w:t>
+      </w:r>
+    </w:p>
+    <w:p>
+      <w:pPr>
+        <w:pStyle w:val="a8"/>
+        <w:widowControl/>
+        <w:wordWrap/>
+        <w:autoSpaceDE/>
+        <w:autoSpaceDN/>
+        <w:ind w:leftChars="0" w:left="465"/>
+        <w:rPr>
+          <w:rFonts w:eastAsiaTheme="minorHAnsi" w:cs="굴림" w:hint="eastAsia"/>
+          <w:color w:val="000000"/>
+          <w:kern w:val="0"/>
+          <w:szCs w:val="20"/>
+        </w:rPr>
+      </w:pPr>
+      <w:r>
+        <w:rPr>
+          <w:rFonts w:eastAsiaTheme="minorHAnsi" w:cs="굴림"/>
+          <w:color w:val="000000"/>
+          <w:kern w:val="0"/>
+          <w:szCs w:val="20"/>
+        </w:rPr>
+        <w:t>[S2]</w:t>
+      </w:r>
+      <w:r>
+        <w:rPr>
+          <w:rFonts w:eastAsiaTheme="minorHAnsi" w:cs="굴림"/>
+          <w:color w:val="000000"/>
+          <w:kern w:val="0"/>
+          <w:szCs w:val="20"/>
+        </w:rPr>
+        <w:t xml:space="preserve"> </w:t>
+      </w:r>
+      <w:r>
+        <w:rPr>
+          <w:rFonts w:eastAsiaTheme="minorHAnsi" w:cs="굴림"/>
+          <w:color w:val="000000"/>
+          <w:kern w:val="0"/>
+          <w:szCs w:val="20"/>
+        </w:rPr>
+        <w:t>Dialog</w:t>
+      </w:r>
+      <w:r>
+        <w:rPr>
+          <w:rFonts w:eastAsiaTheme="minorHAnsi" w:cs="굴림" w:hint="eastAsia"/>
+          <w:color w:val="000000"/>
+          <w:kern w:val="0"/>
+          <w:szCs w:val="20"/>
+        </w:rPr>
+        <w:t xml:space="preserve">창에서 </w:t>
+      </w:r>
+      <w:r>
+        <w:rPr>
+          <w:rFonts w:eastAsiaTheme="minorHAnsi" w:cs="굴림"/>
+          <w:color w:val="000000"/>
+          <w:kern w:val="0"/>
+          <w:szCs w:val="20"/>
+        </w:rPr>
+        <w:t>No</w:t>
+      </w:r>
+      <w:r>
+        <w:rPr>
+          <w:rFonts w:eastAsiaTheme="minorHAnsi" w:cs="굴림" w:hint="eastAsia"/>
+          <w:color w:val="000000"/>
+          <w:kern w:val="0"/>
+          <w:szCs w:val="20"/>
+        </w:rPr>
+        <w:t>를 클릭한다.</w:t>
+      </w:r>
+      <w:r>
+        <w:rPr>
+          <w:rFonts w:eastAsiaTheme="minorHAnsi" w:cs="굴림"/>
+          <w:color w:val="000000"/>
+          <w:kern w:val="0"/>
+          <w:szCs w:val="20"/>
+        </w:rPr>
+        <w:t xml:space="preserve"> </w:t>
+      </w:r>
+      <w:r>
+        <w:rPr>
+          <w:rFonts w:eastAsiaTheme="minorHAnsi" w:cs="굴림" w:hint="eastAsia"/>
+          <w:color w:val="000000"/>
+          <w:kern w:val="0"/>
+          <w:szCs w:val="20"/>
+        </w:rPr>
+        <w:t>그렇게 되면 파일은 저장되지 않고</w:t>
+      </w:r>
+      <w:r>
+        <w:rPr>
+          <w:rFonts w:eastAsiaTheme="minorHAnsi" w:cs="굴림"/>
+          <w:color w:val="000000"/>
+          <w:kern w:val="0"/>
+          <w:szCs w:val="20"/>
+        </w:rPr>
+        <w:t xml:space="preserve">, </w:t>
+      </w:r>
+      <w:r>
+        <w:rPr>
+          <w:rFonts w:eastAsiaTheme="minorHAnsi" w:cs="굴림" w:hint="eastAsia"/>
+          <w:color w:val="000000"/>
+          <w:kern w:val="0"/>
+          <w:szCs w:val="20"/>
+        </w:rPr>
+        <w:t>프로그램이 종료된다.</w:t>
+      </w:r>
+    </w:p>
+    <w:p>
+      <w:pPr>
+        <w:pStyle w:val="a8"/>
+        <w:widowControl/>
+        <w:wordWrap/>
+        <w:autoSpaceDE/>
+        <w:autoSpaceDN/>
+        <w:ind w:leftChars="0" w:left="465"/>
+        <w:rPr>
+          <w:rFonts w:eastAsiaTheme="minorHAnsi" w:cs="굴림" w:hint="eastAsia"/>
+          <w:color w:val="000000"/>
+          <w:kern w:val="0"/>
+          <w:szCs w:val="20"/>
+        </w:rPr>
+      </w:pPr>
+      <w:r>
+        <w:rPr>
+          <w:rFonts w:eastAsiaTheme="minorHAnsi" w:cs="굴림"/>
+          <w:color w:val="000000"/>
+          <w:kern w:val="0"/>
+          <w:szCs w:val="20"/>
+        </w:rPr>
+        <w:t>[S3]</w:t>
+      </w:r>
+      <w:r>
+        <w:rPr>
+          <w:rFonts w:eastAsiaTheme="minorHAnsi" w:cs="굴림"/>
+          <w:color w:val="000000"/>
+          <w:kern w:val="0"/>
+          <w:szCs w:val="20"/>
+        </w:rPr>
+        <w:t xml:space="preserve"> </w:t>
+      </w:r>
+      <w:r>
+        <w:rPr>
+          <w:rFonts w:eastAsiaTheme="minorHAnsi" w:cs="굴림"/>
+          <w:color w:val="000000"/>
+          <w:kern w:val="0"/>
+          <w:szCs w:val="20"/>
+        </w:rPr>
+        <w:t>Dialog</w:t>
+      </w:r>
+      <w:r>
+        <w:rPr>
+          <w:rFonts w:eastAsiaTheme="minorHAnsi" w:cs="굴림" w:hint="eastAsia"/>
+          <w:color w:val="000000"/>
+          <w:kern w:val="0"/>
+          <w:szCs w:val="20"/>
+        </w:rPr>
+        <w:t xml:space="preserve">창에서 </w:t>
+      </w:r>
+      <w:r>
+        <w:rPr>
+          <w:rFonts w:eastAsiaTheme="minorHAnsi" w:cs="굴림"/>
+          <w:color w:val="000000"/>
+          <w:kern w:val="0"/>
+          <w:szCs w:val="20"/>
+        </w:rPr>
+        <w:t>Cancel</w:t>
+      </w:r>
+      <w:r>
+        <w:rPr>
+          <w:rFonts w:eastAsiaTheme="minorHAnsi" w:cs="굴림" w:hint="eastAsia"/>
+          <w:color w:val="000000"/>
+          <w:kern w:val="0"/>
+          <w:szCs w:val="20"/>
+        </w:rPr>
+        <w:t>를 클릭한다.</w:t>
+      </w:r>
+      <w:r>
+        <w:rPr>
+          <w:rFonts w:eastAsiaTheme="minorHAnsi" w:cs="굴림"/>
+          <w:color w:val="000000"/>
+          <w:kern w:val="0"/>
+          <w:szCs w:val="20"/>
+        </w:rPr>
+        <w:t xml:space="preserve"> </w:t>
+      </w:r>
+      <w:r>
+        <w:rPr>
+          <w:rFonts w:eastAsiaTheme="minorHAnsi" w:cs="굴림" w:hint="eastAsia"/>
+          <w:color w:val="000000"/>
+          <w:kern w:val="0"/>
+          <w:szCs w:val="20"/>
+        </w:rPr>
+        <w:t>그렇게 되면 프로그램은 종료되지 않고</w:t>
+      </w:r>
+      <w:r>
+        <w:rPr>
+          <w:rFonts w:eastAsiaTheme="minorHAnsi" w:cs="굴림"/>
+          <w:color w:val="000000"/>
+          <w:kern w:val="0"/>
+          <w:szCs w:val="20"/>
+        </w:rPr>
+        <w:t xml:space="preserve"> </w:t>
+      </w:r>
+      <w:r>
+        <w:rPr>
+          <w:rFonts w:eastAsiaTheme="minorHAnsi" w:cs="굴림" w:hint="eastAsia"/>
+          <w:color w:val="000000"/>
+          <w:kern w:val="0"/>
+          <w:szCs w:val="20"/>
+        </w:rPr>
+        <w:t>종료버튼 누르기 이전 상태로 되돌아 간다.</w:t>
+      </w:r>
+    </w:p>
+    <w:p>
+      <w:pPr>
+        <w:pStyle w:val="a8"/>
+        <w:widowControl/>
+        <w:numPr>
+          <w:ilvl w:val="0"/>
+          <w:numId w:val="12"/>
+        </w:numPr>
+        <w:wordWrap/>
+        <w:autoSpaceDE/>
+        <w:autoSpaceDN/>
+        <w:ind w:leftChars="0"/>
+        <w:rPr>
+          <w:rFonts w:eastAsiaTheme="minorHAnsi" w:cs="굴림"/>
+          <w:b/>
+          <w:color w:val="000000"/>
+          <w:kern w:val="0"/>
+          <w:szCs w:val="20"/>
+        </w:rPr>
+      </w:pPr>
       <w:r>
         <w:rPr>
           <w:rFonts w:eastAsiaTheme="minorHAnsi" w:cs="굴림" w:hint="eastAsia"/>
@@ -6451,6 +7855,31 @@
           <w:szCs w:val="20"/>
         </w:rPr>
         <w:t>lternative Flows:</w:t>
+      </w:r>
+    </w:p>
+    <w:p>
+      <w:pPr>
+        <w:pStyle w:val="a8"/>
+        <w:widowControl/>
+        <w:wordWrap/>
+        <w:autoSpaceDE/>
+        <w:autoSpaceDN/>
+        <w:ind w:leftChars="0" w:left="465"/>
+        <w:rPr>
+          <w:rFonts w:eastAsiaTheme="minorHAnsi" w:cs="굴림" w:hint="eastAsia"/>
+          <w:color w:val="000000"/>
+          <w:kern w:val="0"/>
+          <w:szCs w:val="20"/>
+        </w:rPr>
+      </w:pPr>
+      <w:r>
+        <w:rPr>
+          <w:rFonts w:eastAsiaTheme="minorHAnsi" w:cs="굴림" w:hint="eastAsia"/>
+          <w:color w:val="000000"/>
+          <w:kern w:val="0"/>
+          <w:szCs w:val="20"/>
+        </w:rPr>
+        <w:t>없음</w:t>
       </w:r>
     </w:p>
     <w:p>
@@ -6490,7 +7919,6 @@
           <w:sz w:val="30"/>
           <w:szCs w:val="30"/>
         </w:rPr>
-        <w:lastRenderedPageBreak/>
         <w:t xml:space="preserve">3. </w:t>
       </w:r>
       <w:r>
@@ -6763,6 +8191,7 @@
           <w:kern w:val="0"/>
           <w:szCs w:val="20"/>
         </w:rPr>
+        <w:lastRenderedPageBreak/>
         <w:t>파일을 불러온 뒤에 수정을 하였으나 저장하지 않고 강제종료를 하는 경우 프로그램을 다시 실행 시 수정한 파일을 불러오도록 유도</w:t>
       </w:r>
     </w:p>
@@ -7104,7 +8533,6 @@
           <w:szCs w:val="26"/>
         </w:rPr>
       </w:pPr>
-      <w:proofErr w:type="spellStart"/>
       <w:r>
         <w:rPr>
           <w:rFonts w:asciiTheme="majorHAnsi" w:eastAsiaTheme="majorHAnsi" w:hAnsiTheme="majorHAnsi" w:cs="굴림" w:hint="eastAsia"/>
@@ -7113,8 +8541,8 @@
           <w:kern w:val="0"/>
           <w:sz w:val="26"/>
           <w:szCs w:val="26"/>
-        </w:rPr>
-        <w:lastRenderedPageBreak/>
+          <w:highlight w:val="yellow"/>
+        </w:rPr>
         <w:t>S</w:t>
       </w:r>
       <w:r>
@@ -7125,27 +8553,22 @@
           <w:kern w:val="0"/>
           <w:sz w:val="26"/>
           <w:szCs w:val="26"/>
-        </w:rPr>
-        <w:t>uportability</w:t>
-      </w:r>
-      <w:proofErr w:type="spellEnd"/>
-    </w:p>
-    <w:p>
-      <w:pPr>
-        <w:widowControl/>
-        <w:wordWrap/>
-        <w:autoSpaceDE/>
-        <w:autoSpaceDN/>
-        <w:ind w:firstLineChars="50" w:firstLine="130"/>
-        <w:rPr>
-          <w:rFonts w:asciiTheme="majorHAnsi" w:eastAsiaTheme="majorHAnsi" w:hAnsiTheme="majorHAnsi" w:cs="굴림"/>
+          <w:highlight w:val="yellow"/>
+        </w:rPr>
+        <w:t>u</w:t>
+      </w:r>
+      <w:r>
+        <w:rPr>
+          <w:rFonts w:asciiTheme="majorHAnsi" w:eastAsiaTheme="majorHAnsi" w:hAnsiTheme="majorHAnsi" w:cs="굴림" w:hint="eastAsia"/>
           <w:b/>
           <w:color w:val="000000"/>
           <w:kern w:val="0"/>
           <w:sz w:val="26"/>
           <w:szCs w:val="26"/>
-        </w:rPr>
-      </w:pPr>
+          <w:highlight w:val="yellow"/>
+        </w:rPr>
+        <w:t>p</w:t>
+      </w:r>
       <w:r>
         <w:rPr>
           <w:rFonts w:asciiTheme="majorHAnsi" w:eastAsiaTheme="majorHAnsi" w:hAnsiTheme="majorHAnsi" w:cs="굴림"/>
@@ -7154,9 +8577,235 @@
           <w:kern w:val="0"/>
           <w:sz w:val="26"/>
           <w:szCs w:val="26"/>
+          <w:highlight w:val="yellow"/>
+        </w:rPr>
+        <w:t>portability</w:t>
+      </w:r>
+    </w:p>
+    <w:p>
+      <w:pPr>
+        <w:widowControl/>
+        <w:wordWrap/>
+        <w:autoSpaceDE/>
+        <w:autoSpaceDN/>
+        <w:ind w:firstLineChars="50" w:firstLine="130"/>
+        <w:rPr>
+          <w:rFonts w:asciiTheme="majorHAnsi" w:eastAsiaTheme="majorHAnsi" w:hAnsiTheme="majorHAnsi" w:cs="굴림"/>
+          <w:b/>
+          <w:color w:val="000000"/>
+          <w:kern w:val="0"/>
+          <w:sz w:val="26"/>
+          <w:szCs w:val="26"/>
+        </w:rPr>
+      </w:pPr>
+      <w:r>
+        <w:rPr>
+          <w:rFonts w:asciiTheme="majorHAnsi" w:eastAsiaTheme="majorHAnsi" w:hAnsiTheme="majorHAnsi" w:cs="굴림"/>
+          <w:b/>
+          <w:color w:val="000000"/>
+          <w:kern w:val="0"/>
+          <w:sz w:val="26"/>
+          <w:szCs w:val="26"/>
         </w:rPr>
         <w:t>Constraints</w:t>
       </w:r>
+    </w:p>
+    <w:p>
+      <w:pPr>
+        <w:pStyle w:val="a8"/>
+        <w:widowControl/>
+        <w:numPr>
+          <w:ilvl w:val="0"/>
+          <w:numId w:val="15"/>
+        </w:numPr>
+        <w:wordWrap/>
+        <w:autoSpaceDE/>
+        <w:autoSpaceDN/>
+        <w:ind w:leftChars="0"/>
+        <w:jc w:val="left"/>
+        <w:rPr>
+          <w:rFonts w:eastAsiaTheme="minorHAnsi" w:cs="굴림"/>
+          <w:color w:val="000000"/>
+          <w:kern w:val="0"/>
+          <w:szCs w:val="20"/>
+        </w:rPr>
+      </w:pPr>
+      <w:r>
+        <w:rPr>
+          <w:rFonts w:eastAsiaTheme="minorHAnsi" w:cs="굴림" w:hint="eastAsia"/>
+          <w:color w:val="000000"/>
+          <w:kern w:val="0"/>
+          <w:szCs w:val="20"/>
+        </w:rPr>
+        <w:t>코</w:t>
+      </w:r>
+      <w:r>
+        <w:rPr>
+          <w:rFonts w:eastAsiaTheme="minorHAnsi" w:cs="굴림" w:hint="eastAsia"/>
+          <w:color w:val="000000"/>
+          <w:kern w:val="0"/>
+          <w:szCs w:val="20"/>
+        </w:rPr>
+        <w:t>드는</w:t>
+      </w:r>
+      <w:r>
+        <w:rPr>
+          <w:rFonts w:eastAsiaTheme="minorHAnsi" w:cs="굴림" w:hint="eastAsia"/>
+          <w:color w:val="000000"/>
+          <w:kern w:val="0"/>
+          <w:szCs w:val="20"/>
+        </w:rPr>
+        <w:t xml:space="preserve"> </w:t>
+      </w:r>
+      <w:r>
+        <w:rPr>
+          <w:rFonts w:eastAsiaTheme="minorHAnsi" w:cs="굴림"/>
+          <w:color w:val="000000"/>
+          <w:kern w:val="0"/>
+          <w:szCs w:val="20"/>
+        </w:rPr>
+        <w:t>JAVA</w:t>
+      </w:r>
+      <w:r>
+        <w:rPr>
+          <w:rFonts w:eastAsiaTheme="minorHAnsi" w:cs="굴림"/>
+          <w:color w:val="000000"/>
+          <w:kern w:val="0"/>
+          <w:szCs w:val="20"/>
+        </w:rPr>
+        <w:t xml:space="preserve"> </w:t>
+      </w:r>
+      <w:r>
+        <w:rPr>
+          <w:rFonts w:eastAsiaTheme="minorHAnsi" w:cs="굴림" w:hint="eastAsia"/>
+          <w:color w:val="000000"/>
+          <w:kern w:val="0"/>
+          <w:szCs w:val="20"/>
+        </w:rPr>
+        <w:t>P</w:t>
+      </w:r>
+      <w:r>
+        <w:rPr>
+          <w:rFonts w:eastAsiaTheme="minorHAnsi" w:cs="굴림"/>
+          <w:color w:val="000000"/>
+          <w:kern w:val="0"/>
+          <w:szCs w:val="20"/>
+        </w:rPr>
+        <w:t>rogramming Language</w:t>
+      </w:r>
+      <w:r>
+        <w:rPr>
+          <w:rFonts w:eastAsiaTheme="minorHAnsi" w:cs="굴림" w:hint="eastAsia"/>
+          <w:color w:val="000000"/>
+          <w:kern w:val="0"/>
+          <w:szCs w:val="20"/>
+        </w:rPr>
+        <w:t>로</w:t>
+      </w:r>
+      <w:r>
+        <w:rPr>
+          <w:rFonts w:eastAsiaTheme="minorHAnsi" w:cs="굴림" w:hint="eastAsia"/>
+          <w:color w:val="000000"/>
+          <w:kern w:val="0"/>
+          <w:szCs w:val="20"/>
+        </w:rPr>
+        <w:t>,</w:t>
+      </w:r>
+      <w:r>
+        <w:rPr>
+          <w:rFonts w:eastAsiaTheme="minorHAnsi" w:cs="굴림"/>
+          <w:color w:val="000000"/>
+          <w:kern w:val="0"/>
+          <w:szCs w:val="20"/>
+        </w:rPr>
+        <w:t xml:space="preserve"> </w:t>
+      </w:r>
+      <w:r>
+        <w:rPr>
+          <w:rFonts w:eastAsiaTheme="minorHAnsi" w:cs="굴림" w:hint="eastAsia"/>
+          <w:color w:val="000000"/>
+          <w:kern w:val="0"/>
+          <w:szCs w:val="20"/>
+        </w:rPr>
+        <w:t xml:space="preserve">구현환경은 </w:t>
+      </w:r>
+      <w:r>
+        <w:rPr>
+          <w:rFonts w:eastAsiaTheme="minorHAnsi" w:cs="굴림"/>
+          <w:color w:val="000000"/>
+          <w:kern w:val="0"/>
+          <w:szCs w:val="20"/>
+        </w:rPr>
+        <w:t>Eclipse</w:t>
+      </w:r>
+      <w:r>
+        <w:rPr>
+          <w:rFonts w:eastAsiaTheme="minorHAnsi" w:cs="굴림" w:hint="eastAsia"/>
+          <w:color w:val="000000"/>
+          <w:kern w:val="0"/>
+          <w:szCs w:val="20"/>
+        </w:rPr>
+        <w:t>에서</w:t>
+      </w:r>
+      <w:r>
+        <w:rPr>
+          <w:rFonts w:eastAsiaTheme="minorHAnsi" w:cs="굴림" w:hint="eastAsia"/>
+          <w:color w:val="000000"/>
+          <w:kern w:val="0"/>
+          <w:szCs w:val="20"/>
+        </w:rPr>
+        <w:t xml:space="preserve"> 구현할 예정.</w:t>
+      </w:r>
+    </w:p>
+    <w:p>
+      <w:pPr>
+        <w:pStyle w:val="a8"/>
+        <w:widowControl/>
+        <w:numPr>
+          <w:ilvl w:val="0"/>
+          <w:numId w:val="15"/>
+        </w:numPr>
+        <w:wordWrap/>
+        <w:autoSpaceDE/>
+        <w:autoSpaceDN/>
+        <w:ind w:leftChars="0"/>
+        <w:jc w:val="left"/>
+        <w:rPr>
+          <w:rFonts w:eastAsiaTheme="minorHAnsi" w:cs="굴림" w:hint="eastAsia"/>
+          <w:color w:val="000000"/>
+          <w:kern w:val="0"/>
+          <w:szCs w:val="20"/>
+        </w:rPr>
+      </w:pPr>
+      <w:r>
+        <w:rPr>
+          <w:rFonts w:eastAsiaTheme="minorHAnsi" w:cs="굴림" w:hint="eastAsia"/>
+          <w:color w:val="000000"/>
+          <w:kern w:val="0"/>
+          <w:szCs w:val="20"/>
+        </w:rPr>
+        <w:t xml:space="preserve">코드 테스트는 </w:t>
+      </w:r>
+      <w:r>
+        <w:rPr>
+          <w:rFonts w:eastAsiaTheme="minorHAnsi" w:cs="굴림"/>
+          <w:color w:val="000000"/>
+          <w:kern w:val="0"/>
+          <w:szCs w:val="20"/>
+        </w:rPr>
+        <w:t>JUNIT</w:t>
+      </w:r>
+      <w:r>
+        <w:rPr>
+          <w:rFonts w:eastAsiaTheme="minorHAnsi" w:cs="굴림" w:hint="eastAsia"/>
+          <w:color w:val="000000"/>
+          <w:kern w:val="0"/>
+          <w:szCs w:val="20"/>
+        </w:rPr>
+        <w:t>환경에서 실시할 예정.</w:t>
+      </w:r>
+      <w:bookmarkStart w:id="0" w:name="_GoBack"/>
+      <w:bookmarkEnd w:id="0"/>
     </w:p>
     <w:p>
       <w:pPr>
@@ -7420,6 +9069,7 @@
           <w:kern w:val="0"/>
           <w:szCs w:val="20"/>
         </w:rPr>
+        <w:lastRenderedPageBreak/>
         <w:t>라</w:t>
       </w:r>
       <w:r>
@@ -7921,17 +9571,16 @@
         <w:spacing w:line="276" w:lineRule="auto"/>
         <w:ind w:firstLineChars="100" w:firstLine="200"/>
         <w:rPr>
-          <w:rFonts w:eastAsiaTheme="minorHAnsi" w:cs="굴림" w:hint="eastAsia"/>
-          <w:kern w:val="0"/>
-          <w:szCs w:val="20"/>
-        </w:rPr>
-      </w:pPr>
-      <w:r>
-        <w:rPr>
-          <w:rFonts w:eastAsiaTheme="minorHAnsi" w:cs="굴림" w:hint="eastAsia"/>
-          <w:kern w:val="0"/>
-          <w:szCs w:val="20"/>
-          <w:highlight w:val="yellow"/>
+          <w:rFonts w:eastAsiaTheme="minorHAnsi" w:cs="굴림"/>
+          <w:kern w:val="0"/>
+          <w:szCs w:val="20"/>
+        </w:rPr>
+      </w:pPr>
+      <w:r>
+        <w:rPr>
+          <w:rFonts w:eastAsiaTheme="minorHAnsi" w:cs="굴림" w:hint="eastAsia"/>
+          <w:kern w:val="0"/>
+          <w:szCs w:val="20"/>
         </w:rPr>
         <w:t>바.</w:t>
       </w:r>
@@ -7940,7 +9589,6 @@
           <w:rFonts w:eastAsiaTheme="minorHAnsi" w:cs="굴림"/>
           <w:kern w:val="0"/>
           <w:szCs w:val="20"/>
-          <w:highlight w:val="yellow"/>
         </w:rPr>
         <w:t xml:space="preserve"> </w:t>
       </w:r>
@@ -7950,7 +9598,6 @@
           <w:rFonts w:eastAsiaTheme="minorHAnsi" w:cs="굴림"/>
           <w:kern w:val="0"/>
           <w:szCs w:val="20"/>
-          <w:highlight w:val="yellow"/>
         </w:rPr>
         <w:t>Edit :</w:t>
       </w:r>
@@ -7960,7 +9607,6 @@
           <w:rFonts w:eastAsiaTheme="minorHAnsi" w:cs="굴림"/>
           <w:kern w:val="0"/>
           <w:szCs w:val="20"/>
-          <w:highlight w:val="yellow"/>
         </w:rPr>
         <w:t xml:space="preserve"> </w:t>
       </w:r>
@@ -7969,7 +9615,6 @@
           <w:rFonts w:eastAsiaTheme="minorHAnsi" w:cs="굴림" w:hint="eastAsia"/>
           <w:kern w:val="0"/>
           <w:szCs w:val="20"/>
-          <w:highlight w:val="yellow"/>
         </w:rPr>
         <w:t>텍스트 파일의 내용을 수정할 수 있게 된다.</w:t>
       </w:r>
@@ -7978,7 +9623,6 @@
           <w:rFonts w:eastAsiaTheme="minorHAnsi" w:cs="굴림"/>
           <w:kern w:val="0"/>
           <w:szCs w:val="20"/>
-          <w:highlight w:val="yellow"/>
         </w:rPr>
         <w:t xml:space="preserve"> (</w:t>
       </w:r>
@@ -7987,12 +9631,9 @@
           <w:rFonts w:eastAsiaTheme="minorHAnsi" w:cs="굴림" w:hint="eastAsia"/>
           <w:kern w:val="0"/>
           <w:szCs w:val="20"/>
-          <w:highlight w:val="yellow"/>
         </w:rPr>
         <w:t>추가/확인필요)</w:t>
       </w:r>
-      <w:bookmarkStart w:id="0" w:name="_GoBack"/>
-      <w:bookmarkEnd w:id="0"/>
     </w:p>
     <w:p>
       <w:pPr>
@@ -8810,6 +10451,95 @@
     </w:lvl>
   </w:abstractNum>
   <w:abstractNum w:abstractNumId="2" w15:restartNumberingAfterBreak="0">
+    <w:nsid w:val="24C2643B"/>
+    <w:multiLevelType w:val="hybridMultilevel"/>
+    <w:tmpl w:val="948C6396"/>
+    <w:lvl w:ilvl="0" w:tplc="3F38AF54">
+      <w:start w:val="1"/>
+      <w:numFmt w:val="decimal"/>
+      <w:lvlText w:val="%1."/>
+      <w:lvlJc w:val="left"/>
+      <w:pPr>
+        <w:ind w:left="490" w:hanging="360"/>
+      </w:pPr>
+      <w:rPr>
+        <w:rFonts w:hint="default"/>
+      </w:rPr>
+    </w:lvl>
+    <w:lvl w:ilvl="1" w:tplc="04090019" w:tentative="1">
+      <w:start w:val="1"/>
+      <w:numFmt w:val="upperLetter"/>
+      <w:lvlText w:val="%2."/>
+      <w:lvlJc w:val="left"/>
+      <w:pPr>
+        <w:ind w:left="930" w:hanging="400"/>
+      </w:pPr>
+    </w:lvl>
+    <w:lvl w:ilvl="2" w:tplc="0409001B" w:tentative="1">
+      <w:start w:val="1"/>
+      <w:numFmt w:val="lowerRoman"/>
+      <w:lvlText w:val="%3."/>
+      <w:lvlJc w:val="right"/>
+      <w:pPr>
+        <w:ind w:left="1330" w:hanging="400"/>
+      </w:pPr>
+    </w:lvl>
+    <w:lvl w:ilvl="3" w:tplc="0409000F" w:tentative="1">
+      <w:start w:val="1"/>
+      <w:numFmt w:val="decimal"/>
+      <w:lvlText w:val="%4."/>
+      <w:lvlJc w:val="left"/>
+      <w:pPr>
+        <w:ind w:left="1730" w:hanging="400"/>
+      </w:pPr>
+    </w:lvl>
+    <w:lvl w:ilvl="4" w:tplc="04090019" w:tentative="1">
+      <w:start w:val="1"/>
+      <w:numFmt w:val="upperLetter"/>
+      <w:lvlText w:val="%5."/>
+      <w:lvlJc w:val="left"/>
+      <w:pPr>
+        <w:ind w:left="2130" w:hanging="400"/>
+      </w:pPr>
+    </w:lvl>
+    <w:lvl w:ilvl="5" w:tplc="0409001B" w:tentative="1">
+      <w:start w:val="1"/>
+      <w:numFmt w:val="lowerRoman"/>
+      <w:lvlText w:val="%6."/>
+      <w:lvlJc w:val="right"/>
+      <w:pPr>
+        <w:ind w:left="2530" w:hanging="400"/>
+      </w:pPr>
+    </w:lvl>
+    <w:lvl w:ilvl="6" w:tplc="0409000F" w:tentative="1">
+      <w:start w:val="1"/>
+      <w:numFmt w:val="decimal"/>
+      <w:lvlText w:val="%7."/>
+      <w:lvlJc w:val="left"/>
+      <w:pPr>
+        <w:ind w:left="2930" w:hanging="400"/>
+      </w:pPr>
+    </w:lvl>
+    <w:lvl w:ilvl="7" w:tplc="04090019" w:tentative="1">
+      <w:start w:val="1"/>
+      <w:numFmt w:val="upperLetter"/>
+      <w:lvlText w:val="%8."/>
+      <w:lvlJc w:val="left"/>
+      <w:pPr>
+        <w:ind w:left="3330" w:hanging="400"/>
+      </w:pPr>
+    </w:lvl>
+    <w:lvl w:ilvl="8" w:tplc="0409001B" w:tentative="1">
+      <w:start w:val="1"/>
+      <w:numFmt w:val="lowerRoman"/>
+      <w:lvlText w:val="%9."/>
+      <w:lvlJc w:val="right"/>
+      <w:pPr>
+        <w:ind w:left="3730" w:hanging="400"/>
+      </w:pPr>
+    </w:lvl>
+  </w:abstractNum>
+  <w:abstractNum w:abstractNumId="3" w15:restartNumberingAfterBreak="0">
     <w:nsid w:val="28BF5A26"/>
     <w:multiLevelType w:val="hybridMultilevel"/>
     <w:tmpl w:val="E28EF0C8"/>
@@ -8898,7 +10628,7 @@
       </w:pPr>
     </w:lvl>
   </w:abstractNum>
-  <w:abstractNum w:abstractNumId="3" w15:restartNumberingAfterBreak="0">
+  <w:abstractNum w:abstractNumId="4" w15:restartNumberingAfterBreak="0">
     <w:nsid w:val="300F5B09"/>
     <w:multiLevelType w:val="hybridMultilevel"/>
     <w:tmpl w:val="E28EF0C8"/>
@@ -8987,7 +10717,7 @@
       </w:pPr>
     </w:lvl>
   </w:abstractNum>
-  <w:abstractNum w:abstractNumId="4" w15:restartNumberingAfterBreak="0">
+  <w:abstractNum w:abstractNumId="5" w15:restartNumberingAfterBreak="0">
     <w:nsid w:val="314434FC"/>
     <w:multiLevelType w:val="hybridMultilevel"/>
     <w:tmpl w:val="E28EF0C8"/>
@@ -9076,7 +10806,7 @@
       </w:pPr>
     </w:lvl>
   </w:abstractNum>
-  <w:abstractNum w:abstractNumId="5" w15:restartNumberingAfterBreak="0">
+  <w:abstractNum w:abstractNumId="6" w15:restartNumberingAfterBreak="0">
     <w:nsid w:val="3BFC0045"/>
     <w:multiLevelType w:val="hybridMultilevel"/>
     <w:tmpl w:val="E28EF0C8"/>
@@ -9165,7 +10895,96 @@
       </w:pPr>
     </w:lvl>
   </w:abstractNum>
-  <w:abstractNum w:abstractNumId="6" w15:restartNumberingAfterBreak="0">
+  <w:abstractNum w:abstractNumId="7" w15:restartNumberingAfterBreak="0">
+    <w:nsid w:val="3EA20E91"/>
+    <w:multiLevelType w:val="hybridMultilevel"/>
+    <w:tmpl w:val="D42C21E2"/>
+    <w:lvl w:ilvl="0" w:tplc="100888F0">
+      <w:start w:val="1"/>
+      <w:numFmt w:val="decimal"/>
+      <w:lvlText w:val="%1."/>
+      <w:lvlJc w:val="left"/>
+      <w:pPr>
+        <w:ind w:left="825" w:hanging="360"/>
+      </w:pPr>
+      <w:rPr>
+        <w:rFonts w:hint="default"/>
+      </w:rPr>
+    </w:lvl>
+    <w:lvl w:ilvl="1" w:tplc="04090019" w:tentative="1">
+      <w:start w:val="1"/>
+      <w:numFmt w:val="upperLetter"/>
+      <w:lvlText w:val="%2."/>
+      <w:lvlJc w:val="left"/>
+      <w:pPr>
+        <w:ind w:left="1265" w:hanging="400"/>
+      </w:pPr>
+    </w:lvl>
+    <w:lvl w:ilvl="2" w:tplc="0409001B" w:tentative="1">
+      <w:start w:val="1"/>
+      <w:numFmt w:val="lowerRoman"/>
+      <w:lvlText w:val="%3."/>
+      <w:lvlJc w:val="right"/>
+      <w:pPr>
+        <w:ind w:left="1665" w:hanging="400"/>
+      </w:pPr>
+    </w:lvl>
+    <w:lvl w:ilvl="3" w:tplc="0409000F" w:tentative="1">
+      <w:start w:val="1"/>
+      <w:numFmt w:val="decimal"/>
+      <w:lvlText w:val="%4."/>
+      <w:lvlJc w:val="left"/>
+      <w:pPr>
+        <w:ind w:left="2065" w:hanging="400"/>
+      </w:pPr>
+    </w:lvl>
+    <w:lvl w:ilvl="4" w:tplc="04090019" w:tentative="1">
+      <w:start w:val="1"/>
+      <w:numFmt w:val="upperLetter"/>
+      <w:lvlText w:val="%5."/>
+      <w:lvlJc w:val="left"/>
+      <w:pPr>
+        <w:ind w:left="2465" w:hanging="400"/>
+      </w:pPr>
+    </w:lvl>
+    <w:lvl w:ilvl="5" w:tplc="0409001B" w:tentative="1">
+      <w:start w:val="1"/>
+      <w:numFmt w:val="lowerRoman"/>
+      <w:lvlText w:val="%6."/>
+      <w:lvlJc w:val="right"/>
+      <w:pPr>
+        <w:ind w:left="2865" w:hanging="400"/>
+      </w:pPr>
+    </w:lvl>
+    <w:lvl w:ilvl="6" w:tplc="0409000F" w:tentative="1">
+      <w:start w:val="1"/>
+      <w:numFmt w:val="decimal"/>
+      <w:lvlText w:val="%7."/>
+      <w:lvlJc w:val="left"/>
+      <w:pPr>
+        <w:ind w:left="3265" w:hanging="400"/>
+      </w:pPr>
+    </w:lvl>
+    <w:lvl w:ilvl="7" w:tplc="04090019" w:tentative="1">
+      <w:start w:val="1"/>
+      <w:numFmt w:val="upperLetter"/>
+      <w:lvlText w:val="%8."/>
+      <w:lvlJc w:val="left"/>
+      <w:pPr>
+        <w:ind w:left="3665" w:hanging="400"/>
+      </w:pPr>
+    </w:lvl>
+    <w:lvl w:ilvl="8" w:tplc="0409001B" w:tentative="1">
+      <w:start w:val="1"/>
+      <w:numFmt w:val="lowerRoman"/>
+      <w:lvlText w:val="%9."/>
+      <w:lvlJc w:val="right"/>
+      <w:pPr>
+        <w:ind w:left="4065" w:hanging="400"/>
+      </w:pPr>
+    </w:lvl>
+  </w:abstractNum>
+  <w:abstractNum w:abstractNumId="8" w15:restartNumberingAfterBreak="0">
     <w:nsid w:val="432238C3"/>
     <w:multiLevelType w:val="hybridMultilevel"/>
     <w:tmpl w:val="E28EF0C8"/>
@@ -9254,7 +11073,7 @@
       </w:pPr>
     </w:lvl>
   </w:abstractNum>
-  <w:abstractNum w:abstractNumId="7" w15:restartNumberingAfterBreak="0">
+  <w:abstractNum w:abstractNumId="9" w15:restartNumberingAfterBreak="0">
     <w:nsid w:val="44221437"/>
     <w:multiLevelType w:val="hybridMultilevel"/>
     <w:tmpl w:val="B40231CA"/>
@@ -9343,7 +11162,7 @@
       </w:pPr>
     </w:lvl>
   </w:abstractNum>
-  <w:abstractNum w:abstractNumId="8" w15:restartNumberingAfterBreak="0">
+  <w:abstractNum w:abstractNumId="10" w15:restartNumberingAfterBreak="0">
     <w:nsid w:val="51F84B34"/>
     <w:multiLevelType w:val="hybridMultilevel"/>
     <w:tmpl w:val="E28EF0C8"/>
@@ -9432,7 +11251,7 @@
       </w:pPr>
     </w:lvl>
   </w:abstractNum>
-  <w:abstractNum w:abstractNumId="9" w15:restartNumberingAfterBreak="0">
+  <w:abstractNum w:abstractNumId="11" w15:restartNumberingAfterBreak="0">
     <w:nsid w:val="550B5414"/>
     <w:multiLevelType w:val="hybridMultilevel"/>
     <w:tmpl w:val="359AA02E"/>
@@ -9521,7 +11340,7 @@
       </w:pPr>
     </w:lvl>
   </w:abstractNum>
-  <w:abstractNum w:abstractNumId="10" w15:restartNumberingAfterBreak="0">
+  <w:abstractNum w:abstractNumId="12" w15:restartNumberingAfterBreak="0">
     <w:nsid w:val="5CE459AE"/>
     <w:multiLevelType w:val="hybridMultilevel"/>
     <w:tmpl w:val="E28EF0C8"/>
@@ -9610,7 +11429,7 @@
       </w:pPr>
     </w:lvl>
   </w:abstractNum>
-  <w:abstractNum w:abstractNumId="11" w15:restartNumberingAfterBreak="0">
+  <w:abstractNum w:abstractNumId="13" w15:restartNumberingAfterBreak="0">
     <w:nsid w:val="5E3678F3"/>
     <w:multiLevelType w:val="hybridMultilevel"/>
     <w:tmpl w:val="1A14F624"/>
@@ -9699,7 +11518,7 @@
       </w:pPr>
     </w:lvl>
   </w:abstractNum>
-  <w:abstractNum w:abstractNumId="12" w15:restartNumberingAfterBreak="0">
+  <w:abstractNum w:abstractNumId="14" w15:restartNumberingAfterBreak="0">
     <w:nsid w:val="70552B0E"/>
     <w:multiLevelType w:val="hybridMultilevel"/>
     <w:tmpl w:val="E28EF0C8"/>
@@ -9792,40 +11611,46 @@
     <w:abstractNumId w:val="0"/>
   </w:num>
   <w:num w:numId="2">
+    <w:abstractNumId w:val="13"/>
+  </w:num>
+  <w:num w:numId="3">
     <w:abstractNumId w:val="11"/>
   </w:num>
-  <w:num w:numId="3">
-    <w:abstractNumId w:val="9"/>
+  <w:num w:numId="4">
+    <w:abstractNumId w:val="14"/>
   </w:num>
-  <w:num w:numId="4">
+  <w:num w:numId="5">
+    <w:abstractNumId w:val="8"/>
+  </w:num>
+  <w:num w:numId="6">
+    <w:abstractNumId w:val="5"/>
+  </w:num>
+  <w:num w:numId="7">
+    <w:abstractNumId w:val="10"/>
+  </w:num>
+  <w:num w:numId="8">
+    <w:abstractNumId w:val="3"/>
+  </w:num>
+  <w:num w:numId="9">
+    <w:abstractNumId w:val="6"/>
+  </w:num>
+  <w:num w:numId="10">
     <w:abstractNumId w:val="12"/>
   </w:num>
-  <w:num w:numId="5">
-    <w:abstractNumId w:val="6"/>
-  </w:num>
-  <w:num w:numId="6">
+  <w:num w:numId="11">
     <w:abstractNumId w:val="4"/>
-  </w:num>
-  <w:num w:numId="7">
-    <w:abstractNumId w:val="8"/>
-  </w:num>
-  <w:num w:numId="8">
-    <w:abstractNumId w:val="2"/>
-  </w:num>
-  <w:num w:numId="9">
-    <w:abstractNumId w:val="5"/>
-  </w:num>
-  <w:num w:numId="10">
-    <w:abstractNumId w:val="10"/>
-  </w:num>
-  <w:num w:numId="11">
-    <w:abstractNumId w:val="3"/>
   </w:num>
   <w:num w:numId="12">
     <w:abstractNumId w:val="1"/>
   </w:num>
   <w:num w:numId="13">
+    <w:abstractNumId w:val="9"/>
+  </w:num>
+  <w:num w:numId="14">
     <w:abstractNumId w:val="7"/>
+  </w:num>
+  <w:num w:numId="15">
+    <w:abstractNumId w:val="2"/>
   </w:num>
 </w:numbering>
 </file>
@@ -10238,6 +12063,7 @@
   <w:style w:type="character" w:default="1" w:styleId="a0">
     <w:name w:val="Default Paragraph Font"/>
     <w:uiPriority w:val="1"/>
+    <w:semiHidden/>
     <w:unhideWhenUsed/>
   </w:style>
   <w:style w:type="table" w:default="1" w:styleId="a1">
@@ -11192,7 +13018,7 @@
 </file>
 
 <file path=customXml/itemProps1.xml><?xml version="1.0" encoding="utf-8"?>
-<ds:datastoreItem xmlns:ds="http://schemas.openxmlformats.org/officeDocument/2006/customXml" ds:itemID="{243C535A-0881-4849-BFE4-5B8DFC50ED86}">
+<ds:datastoreItem xmlns:ds="http://schemas.openxmlformats.org/officeDocument/2006/customXml" ds:itemID="{595272D9-8507-4CA5-9653-39E1FCF6DFED}">
   <ds:schemaRefs>
     <ds:schemaRef ds:uri="http://schemas.openxmlformats.org/officeDocument/2006/bibliography"/>
   </ds:schemaRefs>

</xml_diff>